<commit_message>
adding chg to Jenkinsfile v2
</commit_message>
<xml_diff>
--- a/How to Use Jenkins and git.docx
+++ b/How to Use Jenkins and git.docx
@@ -909,7 +909,27 @@
             <w:szCs w:val="27"/>
             <w:u w:val="single"/>
           </w:rPr>
-          <w:t>-ftp</w:t>
+          <w:t>-</w:t>
+        </w:r>
+        <w:r>
+          <w:rPr>
+            <w:rFonts w:ascii="&amp;quot" w:eastAsia="Times New Roman" w:hAnsi="&amp;quot" w:cs="Times New Roman"/>
+            <w:color w:val="007998"/>
+            <w:sz w:val="27"/>
+            <w:szCs w:val="27"/>
+            <w:u w:val="single"/>
+          </w:rPr>
+          <w:t>f</w:t>
+        </w:r>
+        <w:r>
+          <w:rPr>
+            <w:rFonts w:ascii="&amp;quot" w:eastAsia="Times New Roman" w:hAnsi="&amp;quot" w:cs="Times New Roman"/>
+            <w:color w:val="007998"/>
+            <w:sz w:val="27"/>
+            <w:szCs w:val="27"/>
+            <w:u w:val="single"/>
+          </w:rPr>
+          <w:t>tp</w:t>
         </w:r>
       </w:hyperlink>
       <w:r>
@@ -1227,6 +1247,7 @@
           <w:color w:val="2A2F35"/>
         </w:rPr>
       </w:pPr>
+      <w:bookmarkStart w:id="0" w:name="_GoBack"/>
       <w:proofErr w:type="spellStart"/>
       <w:proofErr w:type="gramStart"/>
       <w:r>
@@ -1278,6 +1299,7 @@
         <w:t xml:space="preserve"> PASSWORD ftp://YOUR-FTP-SERVER-ADDRESS/path/to/website/</w:t>
       </w:r>
     </w:p>
+    <w:bookmarkEnd w:id="0"/>
     <w:p>
       <w:pPr>
         <w:spacing w:beforeAutospacing="1" w:after="0" w:afterAutospacing="1" w:line="240" w:lineRule="auto"/>
@@ -1719,7 +1741,6 @@
           <w:szCs w:val="27"/>
         </w:rPr>
       </w:pPr>
-      <w:bookmarkStart w:id="0" w:name="_GoBack"/>
       <w:r>
         <w:rPr>
           <w:rFonts w:ascii="&amp;quot" w:eastAsia="Times New Roman" w:hAnsi="&amp;quot" w:cs="Times New Roman"/>
@@ -1777,7 +1798,6 @@
           </wp:inline>
         </w:drawing>
       </w:r>
-      <w:bookmarkEnd w:id="0"/>
       <w:r>
         <w:rPr>
           <w:rFonts w:ascii="&amp;quot" w:eastAsia="Times New Roman" w:hAnsi="&amp;quot" w:cs="Times New Roman"/>

</xml_diff>